<commit_message>
2024/12/03 morning Signed-off-by: Annie <FengMu9966@gmail.com>
</commit_message>
<xml_diff>
--- a/document/StudyNotes/SqlStudyNotes/SqlDataTableNotes/後端管理權限設定.docx
+++ b/document/StudyNotes/SqlStudyNotes/SqlDataTableNotes/後端管理權限設定.docx
@@ -5,9 +5,6 @@
     <w:p>
       <w:pPr>
         <w:pStyle w:val="1"/>
-        <w:rPr>
-          <w:rFonts w:hint="eastAsia"/>
-        </w:rPr>
       </w:pPr>
       <w:r>
         <w:rPr>
@@ -50,7 +47,31 @@
         <w:rPr>
           <w:rFonts w:ascii="Microsoft YaHei UI Light" w:eastAsia="Microsoft YaHei UI Light" w:hAnsi="Microsoft YaHei UI Light" w:hint="eastAsia"/>
         </w:rPr>
-        <w:t>：創建、編輯、刪除用戶及角色</w:t>
+        <w:t>：創建、編輯、刪除用戶及</w:t>
+      </w:r>
+      <w:r>
+        <w:rPr>
+          <w:rFonts w:ascii="Microsoft YaHei UI Light" w:eastAsia="Microsoft YaHei UI Light" w:hAnsi="Microsoft YaHei UI Light" w:hint="eastAsia"/>
+        </w:rPr>
+        <w:t>角色</w:t>
+      </w:r>
+      <w:r>
+        <w:rPr>
+          <w:rFonts w:ascii="Microsoft YaHei UI Light" w:eastAsia="Microsoft YaHei UI Light" w:hAnsi="Microsoft YaHei UI Light" w:hint="eastAsia"/>
+        </w:rPr>
+        <w:t>權限</w:t>
+      </w:r>
+      <w:r>
+        <w:rPr>
+          <w:rFonts w:ascii="Microsoft YaHei UI Light" w:eastAsia="Microsoft YaHei UI Light" w:hAnsi="Microsoft YaHei UI Light" w:hint="eastAsia"/>
+        </w:rPr>
+        <w:t xml:space="preserve"> </w:t>
+      </w:r>
+      <w:r>
+        <w:rPr>
+          <w:rFonts w:ascii="Microsoft YaHei UI Light" w:eastAsia="Microsoft YaHei UI Light" w:hAnsi="Microsoft YaHei UI Light"/>
+        </w:rPr>
+        <w:t>O</w:t>
       </w:r>
     </w:p>
     <w:p>
@@ -78,6 +99,18 @@
         </w:rPr>
         <w:t>：查看、編輯訂單、修改訂單狀態</w:t>
       </w:r>
+      <w:r>
+        <w:rPr>
+          <w:rFonts w:asciiTheme="minorEastAsia" w:hAnsiTheme="minorEastAsia" w:hint="eastAsia"/>
+        </w:rPr>
+        <w:t xml:space="preserve"> </w:t>
+      </w:r>
+      <w:r>
+        <w:rPr>
+          <w:rFonts w:ascii="Microsoft YaHei UI Light" w:hAnsi="Microsoft YaHei UI Light" w:hint="eastAsia"/>
+        </w:rPr>
+        <w:t>O</w:t>
+      </w:r>
     </w:p>
     <w:p>
       <w:pPr>
@@ -110,6 +143,18 @@
         </w:rPr>
         <w:t>添加、修改、刪除商品，管理商品分類、庫存</w:t>
       </w:r>
+      <w:r>
+        <w:rPr>
+          <w:rFonts w:ascii="Microsoft YaHei UI Light" w:hAnsi="Microsoft YaHei UI Light" w:hint="eastAsia"/>
+        </w:rPr>
+        <w:t xml:space="preserve"> </w:t>
+      </w:r>
+      <w:r>
+        <w:rPr>
+          <w:rFonts w:ascii="Microsoft YaHei UI Light" w:hAnsi="Microsoft YaHei UI Light"/>
+        </w:rPr>
+        <w:t>O</w:t>
+      </w:r>
     </w:p>
     <w:p>
       <w:pPr>
@@ -142,6 +187,8 @@
         </w:rPr>
         <w:t>（財務報告？）</w:t>
       </w:r>
+      <w:bookmarkStart w:id="0" w:name="_GoBack"/>
+      <w:bookmarkEnd w:id="0"/>
     </w:p>
     <w:p>
       <w:pPr>
@@ -204,7 +251,55 @@
         <w:rPr>
           <w:rFonts w:ascii="Microsoft YaHei UI Light" w:eastAsia="Microsoft YaHei UI Light" w:hAnsi="Microsoft YaHei UI Light" w:hint="eastAsia"/>
         </w:rPr>
-        <w:t>新增、刪除、修改</w:t>
+        <w:t>新增、</w:t>
+      </w:r>
+      <w:r>
+        <w:rPr>
+          <w:rFonts w:ascii="Microsoft YaHei UI Light" w:eastAsia="Microsoft YaHei UI Light" w:hAnsi="Microsoft YaHei UI Light" w:hint="eastAsia"/>
+        </w:rPr>
+        <w:t>等級設定</w:t>
+      </w:r>
+      <w:r>
+        <w:rPr>
+          <w:rFonts w:ascii="Microsoft YaHei UI Light" w:eastAsia="Microsoft YaHei UI Light" w:hAnsi="Microsoft YaHei UI Light" w:hint="eastAsia"/>
+        </w:rPr>
+        <w:t>、修改</w:t>
+      </w:r>
+      <w:r>
+        <w:rPr>
+          <w:rFonts w:ascii="Microsoft YaHei UI Light" w:eastAsia="Microsoft YaHei UI Light" w:hAnsi="Microsoft YaHei UI Light" w:hint="eastAsia"/>
+        </w:rPr>
+        <w:t>、</w:t>
+      </w:r>
+      <w:r>
+        <w:rPr>
+          <w:rFonts w:ascii="Microsoft YaHei UI Light" w:eastAsia="Microsoft YaHei UI Light" w:hAnsi="Microsoft YaHei UI Light" w:hint="eastAsia"/>
+        </w:rPr>
+        <w:t>查詢</w:t>
+      </w:r>
+      <w:r>
+        <w:rPr>
+          <w:rFonts w:ascii="Microsoft YaHei UI Light" w:eastAsia="Microsoft YaHei UI Light" w:hAnsi="Microsoft YaHei UI Light" w:hint="eastAsia"/>
+        </w:rPr>
+        <w:t>、</w:t>
+      </w:r>
+      <w:r>
+        <w:rPr>
+          <w:rFonts w:ascii="Microsoft YaHei UI Light" w:eastAsia="Microsoft YaHei UI Light" w:hAnsi="Microsoft YaHei UI Light" w:hint="eastAsia"/>
+        </w:rPr>
+        <w:t>停權設定</w:t>
+      </w:r>
+      <w:r>
+        <w:rPr>
+          <w:rFonts w:ascii="Microsoft YaHei UI Light" w:eastAsia="Microsoft YaHei UI Light" w:hAnsi="Microsoft YaHei UI Light" w:hint="eastAsia"/>
+        </w:rPr>
+        <w:t xml:space="preserve"> </w:t>
+      </w:r>
+      <w:r>
+        <w:rPr>
+          <w:rFonts w:ascii="Microsoft YaHei UI Light" w:eastAsia="Microsoft YaHei UI Light" w:hAnsi="Microsoft YaHei UI Light"/>
+        </w:rPr>
+        <w:t>O</w:t>
       </w:r>
     </w:p>
     <w:p>
@@ -265,8 +360,6 @@
         </w:rPr>
         <w:t>刪</w:t>
       </w:r>
-      <w:bookmarkStart w:id="0" w:name="_GoBack"/>
-      <w:bookmarkEnd w:id="0"/>
     </w:p>
     <w:p>
       <w:pPr>
@@ -397,36 +490,47 @@
           <w:numId w:val="5"/>
         </w:numPr>
         <w:ind w:leftChars="0"/>
+      </w:pPr>
+      <w:r>
         <w:rPr>
           <w:rFonts w:hint="eastAsia"/>
         </w:rPr>
+        <w:t>商品管理</w:t>
+      </w:r>
+    </w:p>
+    <w:p>
+      <w:pPr>
+        <w:pStyle w:val="a7"/>
+        <w:numPr>
+          <w:ilvl w:val="0"/>
+          <w:numId w:val="5"/>
+        </w:numPr>
+        <w:ind w:leftChars="0"/>
       </w:pPr>
       <w:r>
         <w:rPr>
           <w:rFonts w:hint="eastAsia"/>
         </w:rPr>
-        <w:t>服務</w:t>
-      </w:r>
+        <w:t>訂單管理</w:t>
+      </w:r>
+    </w:p>
+    <w:p>
+      <w:pPr>
+        <w:pStyle w:val="a7"/>
+        <w:numPr>
+          <w:ilvl w:val="0"/>
+          <w:numId w:val="5"/>
+        </w:numPr>
+        <w:ind w:leftChars="0"/>
+      </w:pPr>
       <w:r>
         <w:rPr>
           <w:rFonts w:hint="eastAsia"/>
         </w:rPr>
-        <w:t>員</w:t>
-      </w:r>
-      <w:r>
-        <w:rPr>
-          <w:rFonts w:hint="eastAsia"/>
-        </w:rPr>
-        <w:t>：</w:t>
-      </w:r>
-      <w:r>
-        <w:t>處理訂單、更新商品庫存</w:t>
-      </w:r>
-      <w:r>
-        <w:rPr>
-          <w:rFonts w:hint="eastAsia"/>
-        </w:rPr>
-        <w:t>、客戶服務（接電話）</w:t>
+        <w:t>客戶服務</w:t>
+      </w:r>
+      <w:r>
+        <w:t>Customer Service</w:t>
       </w:r>
     </w:p>
     <w:sectPr>

</xml_diff>